<commit_message>
Added the class diagram
</commit_message>
<xml_diff>
--- a/Documents/RD.docx
+++ b/Documents/RD.docx
@@ -1669,16 +1669,7 @@
                 <w:sz w:val="23"/>
                 <w:szCs w:val="23"/>
               </w:rPr>
-              <w:t>user</w:t>
-            </w:r>
-            <w:r>
-              <w:rPr>
-                <w:rFonts w:ascii="Arial" w:eastAsia="Times New Roman" w:hAnsi="Arial" w:cs="Arial"/>
-                <w:color w:val="000000"/>
-                <w:sz w:val="23"/>
-                <w:szCs w:val="23"/>
-              </w:rPr>
-              <w:t xml:space="preserve"> status</w:t>
+              <w:t>user status</w:t>
             </w:r>
             <w:r>
               <w:rPr>
@@ -2182,18 +2173,7 @@
                 <w:sz w:val="23"/>
                 <w:szCs w:val="23"/>
               </w:rPr>
-              <w:t xml:space="preserve">Pull </w:t>
-            </w:r>
-            <w:r>
-              <w:rPr>
-                <w:rFonts w:ascii="Arial" w:eastAsia="Times New Roman" w:hAnsi="Arial" w:cs="Arial"/>
-                <w:b/>
-                <w:bCs/>
-                <w:color w:val="000000"/>
-                <w:sz w:val="23"/>
-                <w:szCs w:val="23"/>
-              </w:rPr>
-              <w:t>Ticket</w:t>
+              <w:t>Pull Ticket</w:t>
             </w:r>
             <w:r>
               <w:rPr>
@@ -2728,16 +2708,7 @@
                 <w:sz w:val="23"/>
                 <w:szCs w:val="23"/>
               </w:rPr>
-              <w:t>Date Created, Status, Closed Date</w:t>
-            </w:r>
-            <w:r>
-              <w:rPr>
-                <w:rFonts w:ascii="Arial" w:eastAsia="Times New Roman" w:hAnsi="Arial" w:cs="Arial"/>
-                <w:color w:val="000000"/>
-                <w:sz w:val="23"/>
-                <w:szCs w:val="23"/>
-              </w:rPr>
-              <w:t>, etc</w:t>
+              <w:t>Date Created, Status, Closed Date, etc</w:t>
             </w:r>
             <w:r>
               <w:rPr>
@@ -3011,8 +2982,6 @@
               </w:rPr>
               <w:t>At step 2, the administrator drags and drop a column in the position of another column and the system will render the report with the new column order.</w:t>
             </w:r>
-            <w:bookmarkStart w:id="0" w:name="_GoBack"/>
-            <w:bookmarkEnd w:id="0"/>
           </w:p>
         </w:tc>
       </w:tr>
@@ -3181,48 +3150,82 @@
       <w:pPr>
         <w:pStyle w:val="Caption"/>
         <w:jc w:val="center"/>
-        <w:rPr>
-          <w:rFonts w:ascii="Times New Roman" w:hAnsi="Times New Roman" w:cs="Times New Roman"/>
-          <w:sz w:val="32"/>
-          <w:szCs w:val="32"/>
-        </w:rPr>
       </w:pPr>
       <w:r>
         <w:t xml:space="preserve">Figure </w:t>
       </w:r>
+      <w:fldSimple w:instr=" SEQ Figure \* ARABIC ">
+        <w:r>
+          <w:rPr>
+            <w:noProof/>
+          </w:rPr>
+          <w:t>1</w:t>
+        </w:r>
+      </w:fldSimple>
       <w:r>
-        <w:fldChar w:fldCharType="begin"/>
+        <w:t xml:space="preserve"> Admin Reports.</w:t>
       </w:r>
+    </w:p>
+    <w:p/>
+    <w:p/>
+    <w:p>
+      <w:pPr>
+        <w:pStyle w:val="Heading1"/>
+      </w:pPr>
       <w:r>
-        <w:instrText xml:space="preserve"> SEQ Figure \* ARABIC </w:instrText>
+        <w:lastRenderedPageBreak/>
+        <w:t>Static Model</w:t>
       </w:r>
-      <w:r>
-        <w:fldChar w:fldCharType="separate"/>
-      </w:r>
+    </w:p>
+    <w:p>
+      <w:bookmarkStart w:id="0" w:name="_GoBack"/>
       <w:r>
         <w:rPr>
           <w:noProof/>
         </w:rPr>
-        <w:t>1</w:t>
+        <w:drawing>
+          <wp:inline distT="0" distB="0" distL="0" distR="0">
+            <wp:extent cx="5943600" cy="6267450"/>
+            <wp:effectExtent l="0" t="0" r="0" b="0"/>
+            <wp:docPr id="2" name="Picture 2"/>
+            <wp:cNvGraphicFramePr>
+              <a:graphicFrameLocks xmlns:a="http://schemas.openxmlformats.org/drawingml/2006/main" noChangeAspect="1"/>
+            </wp:cNvGraphicFramePr>
+            <a:graphic xmlns:a="http://schemas.openxmlformats.org/drawingml/2006/main">
+              <a:graphicData uri="http://schemas.openxmlformats.org/drawingml/2006/picture">
+                <pic:pic xmlns:pic="http://schemas.openxmlformats.org/drawingml/2006/picture">
+                  <pic:nvPicPr>
+                    <pic:cNvPr id="2" name="AdminReportsClassDiagram.png"/>
+                    <pic:cNvPicPr/>
+                  </pic:nvPicPr>
+                  <pic:blipFill>
+                    <a:blip r:embed="rId6">
+                      <a:extLst>
+                        <a:ext uri="{28A0092B-C50C-407E-A947-70E740481C1C}">
+                          <a14:useLocalDpi xmlns:a14="http://schemas.microsoft.com/office/drawing/2010/main" val="0"/>
+                        </a:ext>
+                      </a:extLst>
+                    </a:blip>
+                    <a:stretch>
+                      <a:fillRect/>
+                    </a:stretch>
+                  </pic:blipFill>
+                  <pic:spPr>
+                    <a:xfrm>
+                      <a:off x="0" y="0"/>
+                      <a:ext cx="5943600" cy="6267450"/>
+                    </a:xfrm>
+                    <a:prstGeom prst="rect">
+                      <a:avLst/>
+                    </a:prstGeom>
+                  </pic:spPr>
+                </pic:pic>
+              </a:graphicData>
+            </a:graphic>
+          </wp:inline>
+        </w:drawing>
       </w:r>
-      <w:r>
-        <w:rPr>
-          <w:noProof/>
-        </w:rPr>
-        <w:fldChar w:fldCharType="end"/>
-      </w:r>
-      <w:r>
-        <w:t xml:space="preserve"> Admin Reports.</w:t>
-      </w:r>
-    </w:p>
-    <w:p>
-      <w:pPr>
-        <w:rPr>
-          <w:rFonts w:ascii="Times New Roman" w:hAnsi="Times New Roman" w:cs="Times New Roman"/>
-          <w:sz w:val="32"/>
-          <w:szCs w:val="32"/>
-        </w:rPr>
-      </w:pPr>
+      <w:bookmarkEnd w:id="0"/>
     </w:p>
     <w:sectPr>
       <w:pgSz w:w="12240" w:h="15840"/>

</xml_diff>

<commit_message>
fixed use case document, model and image
</commit_message>
<xml_diff>
--- a/Documents/RD.docx
+++ b/Documents/RD.docx
@@ -3096,18 +3096,16 @@
       <w:pPr>
         <w:keepNext/>
       </w:pPr>
+      <w:bookmarkStart w:id="0" w:name="_GoBack"/>
       <w:r>
         <w:rPr>
-          <w:rFonts w:ascii="Times New Roman" w:hAnsi="Times New Roman" w:cs="Times New Roman"/>
           <w:noProof/>
-          <w:sz w:val="32"/>
-          <w:szCs w:val="32"/>
         </w:rPr>
         <w:drawing>
-          <wp:inline distT="0" distB="0" distL="0" distR="0" wp14:anchorId="327397AD" wp14:editId="178E9939">
+          <wp:inline distT="0" distB="0" distL="0" distR="0">
             <wp:extent cx="5410200" cy="2362200"/>
             <wp:effectExtent l="0" t="0" r="0" b="0"/>
-            <wp:docPr id="1" name="Picture 1"/>
+            <wp:docPr id="6" name="Picture 6"/>
             <wp:cNvGraphicFramePr>
               <a:graphicFrameLocks xmlns:a="http://schemas.openxmlformats.org/drawingml/2006/main" noChangeAspect="1"/>
             </wp:cNvGraphicFramePr>
@@ -3115,7 +3113,7 @@
               <a:graphicData uri="http://schemas.openxmlformats.org/drawingml/2006/picture">
                 <pic:pic xmlns:pic="http://schemas.openxmlformats.org/drawingml/2006/picture">
                   <pic:nvPicPr>
-                    <pic:cNvPr id="1" name="UseCasesAdminReports.jpg"/>
+                    <pic:cNvPr id="6" name="UseCasesAdminReports.jpg"/>
                     <pic:cNvPicPr/>
                   </pic:nvPicPr>
                   <pic:blipFill>
@@ -3145,6 +3143,7 @@
           </wp:inline>
         </w:drawing>
       </w:r>
+      <w:bookmarkEnd w:id="0"/>
     </w:p>
     <w:p>
       <w:pPr>
@@ -3499,8 +3498,6 @@
           </wp:inline>
         </w:drawing>
       </w:r>
-      <w:bookmarkStart w:id="0" w:name="_GoBack"/>
-      <w:bookmarkEnd w:id="0"/>
     </w:p>
     <w:sectPr>
       <w:pgSz w:w="12240" w:h="15840"/>

</xml_diff>